<commit_message>
Added data file and repo links to proposal document
</commit_message>
<xml_diff>
--- a/reference/Project Proposal.docx
+++ b/reference/Project Proposal.docx
@@ -199,31 +199,31 @@
     </w:p>
     <w:p>
       <w:r>
+        <w:t xml:space="preserve">You can use the following link to save and open the CSV version of my data file: </w:t>
+      </w:r>
+      <w:r>
+        <w:t>https://github.com/dtminnick/readiness/tree/main/data</w:t>
+      </w:r>
+    </w:p>
+    <w:p>
+      <w:r>
         <w:t>The dataset</w:t>
       </w:r>
       <w:r>
-        <w:t>, which can be viewed via this link,</w:t>
-      </w:r>
-      <w:r>
-        <w:t xml:space="preserve"> provides a rich foundation for classifying retirement plans by participant financial readiness. It captures structural, demographic, and financial dimensions </w:t>
-      </w:r>
-      <w:r>
-        <w:t>for plans</w:t>
-      </w:r>
-      <w:r>
-        <w:t>, sponsors, and participant activity. Key variables span plan metadata (e.g., effective dates, entity codes), sponsor identifiers (EIN, business codes), and participant counts at both the beginning and end of year—enabling temporal diagnostics and cohort tracking.</w:t>
+        <w:t xml:space="preserve"> </w:t>
+      </w:r>
+      <w:r>
+        <w:t xml:space="preserve">provides a rich foundation for classifying retirement plans by participant financial readiness. It captures structural, demographic, and financial dimensions for plans, sponsors, and participant activity. Key variables span plan metadata (e.g., effective dates, entity codes), </w:t>
+      </w:r>
+      <w:r>
+        <w:lastRenderedPageBreak/>
+        <w:t>sponsor identifiers (EIN, business codes), and participant counts at both the beginning and end of year—enabling temporal diagnostics and cohort tracking.</w:t>
       </w:r>
     </w:p>
     <w:p/>
     <w:p>
       <w:r>
-        <w:t xml:space="preserve">Financial flows are well represented: employer and participant contributions, loans, distributions, and asset transfers offer a dynamic view of plan liquidity and engagement. Asset metrics at </w:t>
-      </w:r>
-      <w:r>
-        <w:t>beginning and end of year</w:t>
-      </w:r>
-      <w:r>
-        <w:t xml:space="preserve"> support derived measures of growth, volatility, and adequacy.</w:t>
+        <w:t>Financial flows are well represented: employer and participant contributions, loans, distributions, and asset transfers offer a dynamic view of plan liquidity and engagement. Asset metrics at beginning and end of year support derived measures of growth, volatility, and adequacy.</w:t>
       </w:r>
     </w:p>
     <w:p>
@@ -361,7 +361,10 @@
         <w:t xml:space="preserve"> repository</w:t>
       </w:r>
       <w:r>
-        <w:t>.</w:t>
+        <w:t xml:space="preserve">: </w:t>
+      </w:r>
+      <w:r>
+        <w:t>https://github.com/dtminnick/readiness</w:t>
       </w:r>
     </w:p>
     <w:p>
@@ -419,6 +422,7 @@
     </w:p>
     <w:p>
       <w:r>
+        <w:lastRenderedPageBreak/>
         <w:t>The learning question</w:t>
       </w:r>
       <w:r>
@@ -434,114 +438,114 @@
         <w:t xml:space="preserve">” </w:t>
       </w:r>
       <w:r>
-        <w:t xml:space="preserve">is highly impactful. It addresses a real-world challenge faced by sponsors, policymakers, and service providers: identifying which plans are </w:t>
+        <w:t>is highly impactful. It addresses a real-world challenge faced by sponsors, policymakers, and service providers: identifying which plans are enabling long-term financial security and which may be structurally failing participants. The insights can inform outreach, redesign, and policy interventions.</w:t>
+      </w:r>
+    </w:p>
+    <w:p>
+      <w:pPr>
+        <w:rPr>
+          <w:b/>
+          <w:bCs/>
+        </w:rPr>
+      </w:pPr>
+      <w:r>
+        <w:rPr>
+          <w:b/>
+          <w:bCs/>
+        </w:rPr>
+        <w:t>Potential for Misuse</w:t>
+      </w:r>
+    </w:p>
+    <w:p>
+      <w:r>
+        <w:t>There is a risk that the classifier could be misinterpreted as a judgment of individual participant behavior or investment performance. To mitigate this, the model is explicitly framed as a structural diagnostic tool</w:t>
+      </w:r>
+      <w:r>
+        <w:t xml:space="preserve">, </w:t>
+      </w:r>
+      <w:r>
+        <w:t>not a predictor of individual outcomes. Misuse could also arise if sponsors use the model to justify disengagement from vulnerable plans rather than improving them. Clear documentation and ethical framing are essential.</w:t>
+      </w:r>
+    </w:p>
+    <w:p>
+      <w:pPr>
+        <w:rPr>
+          <w:b/>
+          <w:bCs/>
+        </w:rPr>
+      </w:pPr>
+      <w:r>
+        <w:rPr>
+          <w:b/>
+          <w:bCs/>
+        </w:rPr>
+        <w:t>Investment Data</w:t>
+      </w:r>
+    </w:p>
+    <w:p>
+      <w:r>
+        <w:t>While investment selection and performance are undeniably a component of retirement readiness, this analysis intentionally excludes direct investment-level data, e.g. asset allocation, fund returns, volatility, from the classification model. The rationale is twofold:</w:t>
+      </w:r>
+    </w:p>
+    <w:p>
+      <w:r>
+        <w:rPr>
+          <w:b/>
+          <w:bCs/>
+        </w:rPr>
+        <w:t>Structural Focus:</w:t>
+      </w:r>
+      <w:r>
+        <w:t xml:space="preserve"> This project emphasizes plan-level structural indicators, such as participation, contributions, leakage, and fee burden, that reflect how well a plan enables participants to save. These are actionable, interpretable, and directly tied to sponsor decisions.</w:t>
+      </w:r>
+    </w:p>
+    <w:p>
+      <w:r>
+        <w:rPr>
+          <w:b/>
+          <w:bCs/>
+        </w:rPr>
+        <w:t>Data Limitations:</w:t>
+      </w:r>
+      <w:r>
+        <w:t xml:space="preserve"> Investment details in Form 5500 filings are often inconsistently reported, difficult to normalize across plans, and not reliably attributable to participant outcomes without individual-level data.</w:t>
+      </w:r>
+    </w:p>
+    <w:p>
+      <w:r>
+        <w:t>By focusing on structural adequacy rather than investment performance, the model aims to provide a principled, diagnostic view of retirement plan readiness that is both reproducible and stakeholder-relevant.</w:t>
+      </w:r>
+    </w:p>
+    <w:p>
+      <w:pPr>
+        <w:rPr>
+          <w:b/>
+          <w:bCs/>
+        </w:rPr>
+      </w:pPr>
+      <w:r>
+        <w:rPr>
+          <w:b/>
+          <w:bCs/>
+        </w:rPr>
+        <w:t>Lack of Participant-Level Financial Context</w:t>
+      </w:r>
+    </w:p>
+    <w:p>
+      <w:r>
+        <w:t>One potential weakness is that this</w:t>
+      </w:r>
+      <w:r>
+        <w:t xml:space="preserve"> model cannot account for individual participant financial circumstances, such as income, debt, employment status, or household dynamics, that directly influence contribution and withdrawal behavior. While the classifier uses plan-level structural indicators, e.g. participation rate, average balance, leakage volume, it cannot infer whether low savings or high leakage is due to plan design or external financial hardship.</w:t>
+      </w:r>
+    </w:p>
+    <w:p>
+      <w:r>
+        <w:t xml:space="preserve">Form 5500 data does not include individual-level financial information, and the model is designed to assess plan adequacy, not participant intent. However, this means the classifier may </w:t>
       </w:r>
       <w:r>
         <w:lastRenderedPageBreak/>
-        <w:t>enabling long-term financial security and which may be structurally failing participants. The insights can inform outreach, redesign, and policy interventions.</w:t>
-      </w:r>
-    </w:p>
-    <w:p>
-      <w:pPr>
-        <w:rPr>
-          <w:b/>
-          <w:bCs/>
-        </w:rPr>
-      </w:pPr>
-      <w:r>
-        <w:rPr>
-          <w:b/>
-          <w:bCs/>
-        </w:rPr>
-        <w:t>Potential for Misuse</w:t>
-      </w:r>
-    </w:p>
-    <w:p>
-      <w:r>
-        <w:t>There is a risk that the classifier could be misinterpreted as a judgment of individual participant behavior or investment performance. To mitigate this, the model is explicitly framed as a structural diagnostic tool</w:t>
-      </w:r>
-      <w:r>
-        <w:t xml:space="preserve">, </w:t>
-      </w:r>
-      <w:r>
-        <w:t>not a predictor of individual outcomes. Misuse could also arise if sponsors use the model to justify disengagement from vulnerable plans rather than improving them. Clear documentation and ethical framing are essential.</w:t>
-      </w:r>
-    </w:p>
-    <w:p>
-      <w:pPr>
-        <w:rPr>
-          <w:b/>
-          <w:bCs/>
-        </w:rPr>
-      </w:pPr>
-      <w:r>
-        <w:rPr>
-          <w:b/>
-          <w:bCs/>
-        </w:rPr>
-        <w:t>Investment Data</w:t>
-      </w:r>
-    </w:p>
-    <w:p>
-      <w:r>
-        <w:t>While investment selection and performance are undeniably a component of retirement readiness, this analysis intentionally excludes direct investment-level data, e.g. asset allocation, fund returns, volatility, from the classification model. The rationale is twofold:</w:t>
-      </w:r>
-    </w:p>
-    <w:p>
-      <w:r>
-        <w:rPr>
-          <w:b/>
-          <w:bCs/>
-        </w:rPr>
-        <w:t>Structural Focus:</w:t>
-      </w:r>
-      <w:r>
-        <w:t xml:space="preserve"> This project emphasizes plan-level structural indicators, such as participation, contributions, leakage, and fee burden, that reflect how well a plan enables participants to save. These are actionable, interpretable, and directly tied to sponsor decisions.</w:t>
-      </w:r>
-    </w:p>
-    <w:p>
-      <w:r>
-        <w:rPr>
-          <w:b/>
-          <w:bCs/>
-        </w:rPr>
-        <w:t>Data Limitations:</w:t>
-      </w:r>
-      <w:r>
-        <w:t xml:space="preserve"> Investment details in Form 5500 filings are often inconsistently reported, difficult to normalize across plans, and not reliably attributable to participant outcomes without individual-level data.</w:t>
-      </w:r>
-    </w:p>
-    <w:p>
-      <w:r>
-        <w:t>By focusing on structural adequacy rather than investment performance, the model aims to provide a principled, diagnostic view of retirement plan readiness that is both reproducible and stakeholder-relevant.</w:t>
-      </w:r>
-    </w:p>
-    <w:p>
-      <w:pPr>
-        <w:rPr>
-          <w:b/>
-          <w:bCs/>
-        </w:rPr>
-      </w:pPr>
-      <w:r>
-        <w:rPr>
-          <w:b/>
-          <w:bCs/>
-        </w:rPr>
-        <w:t>Lack of Participant-Level Financial Context</w:t>
-      </w:r>
-    </w:p>
-    <w:p>
-      <w:r>
-        <w:t>One potential weakness is that this</w:t>
-      </w:r>
-      <w:r>
-        <w:t xml:space="preserve"> model cannot account for individual participant financial circumstances, such as income, debt, employment status, or household dynamics, that directly influence contribution and withdrawal behavior. While the classifier uses plan-level structural indicators, e.g. participation rate, average balance, leakage volume, it cannot infer whether low savings or high leakage is due to plan design or external financial hardship.</w:t>
-      </w:r>
-    </w:p>
-    <w:p>
-      <w:r>
-        <w:t>Form 5500 data does not include individual-level financial information, and the model is designed to assess plan adequacy, not participant intent. However, this means the classifier may occasionally flag structurally sound plans as “insufficient” if participant behavior reflects broader economic stress rather than plan design flaws.</w:t>
+        <w:t>occasionally flag structurally sound plans as “insufficient” if participant behavior reflects broader economic stress rather than plan design flaws.</w:t>
       </w:r>
     </w:p>
     <w:p>
@@ -561,7 +565,6 @@
     </w:p>
     <w:p>
       <w:r>
-        <w:lastRenderedPageBreak/>
         <w:t>Another concern is that p</w:t>
       </w:r>
       <w:r>

</xml_diff>